<commit_message>
add hurricane images in chapter 6.
edit the last paragraph in Section 3.3.1
</commit_message>
<xml_diff>
--- a/corrections.docx
+++ b/corrections.docx
@@ -10,29 +10,20 @@
         <w:t>Corrections</w:t>
       </w:r>
     </w:p>
+    <w:p/>
     <w:p>
       <w:pPr>
         <w:pStyle w:val="Heading1"/>
       </w:pPr>
       <w:r>
-        <w:t xml:space="preserve">Comments by Michael </w:t>
-      </w:r>
-      <w:proofErr w:type="spellStart"/>
-      <w:r>
-        <w:t>Manzke</w:t>
-      </w:r>
-      <w:proofErr w:type="spellEnd"/>
-    </w:p>
-    <w:p>
-      <w:pPr>
-        <w:rPr>
-          <w:rStyle w:val="Emphasis"/>
-        </w:rPr>
-      </w:pPr>
-      <w:r>
-        <w:rPr>
-          <w:rStyle w:val="Emphasis"/>
-        </w:rPr>
+        <w:t>Recommended corrections by</w:t>
+      </w:r>
+      <w:r>
+        <w:t xml:space="preserve"> Michael Manzke</w:t>
+      </w:r>
+    </w:p>
+    <w:p>
+      <w:r>
         <w:t>The Abstract is very long</w:t>
       </w:r>
     </w:p>
@@ -41,7 +32,7 @@
         <w:pStyle w:val="ListParagraph"/>
         <w:numPr>
           <w:ilvl w:val="0"/>
-          <w:numId w:val="6"/>
+          <w:numId w:val="13"/>
         </w:numPr>
       </w:pPr>
       <w:r>
@@ -49,15 +40,7 @@
       </w:r>
     </w:p>
     <w:p>
-      <w:pPr>
-        <w:rPr>
-          <w:rStyle w:val="Emphasis"/>
-        </w:rPr>
-      </w:pPr>
-      <w:r>
-        <w:rPr>
-          <w:rStyle w:val="Emphasis"/>
-        </w:rPr>
+      <w:r>
         <w:t>Related Publication could be moved into the contributions</w:t>
       </w:r>
     </w:p>
@@ -66,7 +49,7 @@
         <w:pStyle w:val="ListParagraph"/>
         <w:numPr>
           <w:ilvl w:val="0"/>
-          <w:numId w:val="5"/>
+          <w:numId w:val="13"/>
         </w:numPr>
       </w:pPr>
       <w:r>
@@ -92,15 +75,7 @@
       </w:r>
     </w:p>
     <w:p>
-      <w:pPr>
-        <w:rPr>
-          <w:rStyle w:val="Emphasis"/>
-        </w:rPr>
-      </w:pPr>
-      <w:r>
-        <w:rPr>
-          <w:rStyle w:val="Emphasis"/>
-        </w:rPr>
+      <w:r>
         <w:t>The list of Figures should use short captions</w:t>
       </w:r>
     </w:p>
@@ -109,7 +84,7 @@
         <w:pStyle w:val="ListParagraph"/>
         <w:numPr>
           <w:ilvl w:val="0"/>
-          <w:numId w:val="5"/>
+          <w:numId w:val="13"/>
         </w:numPr>
       </w:pPr>
       <w:r>
@@ -117,15 +92,7 @@
       </w:r>
     </w:p>
     <w:p>
-      <w:pPr>
-        <w:rPr>
-          <w:rStyle w:val="Emphasis"/>
-        </w:rPr>
-      </w:pPr>
-      <w:r>
-        <w:rPr>
-          <w:rStyle w:val="Emphasis"/>
-        </w:rPr>
+      <w:r>
         <w:t>Section 1.1 could provide more related work.</w:t>
       </w:r>
     </w:p>
@@ -134,7 +101,7 @@
         <w:pStyle w:val="ListParagraph"/>
         <w:numPr>
           <w:ilvl w:val="0"/>
-          <w:numId w:val="4"/>
+          <w:numId w:val="13"/>
         </w:numPr>
       </w:pPr>
       <w:r>
@@ -151,7 +118,7 @@
         <w:pStyle w:val="ListParagraph"/>
         <w:numPr>
           <w:ilvl w:val="0"/>
-          <w:numId w:val="4"/>
+          <w:numId w:val="13"/>
         </w:numPr>
       </w:pPr>
       <w:r>
@@ -174,11 +141,29 @@
         <w:pStyle w:val="ListParagraph"/>
         <w:numPr>
           <w:ilvl w:val="0"/>
-          <w:numId w:val="4"/>
+          <w:numId w:val="13"/>
         </w:numPr>
       </w:pPr>
       <w:r>
-        <w:t>They are replaced by images with larger fonts.</w:t>
+        <w:rPr>
+          <w:color w:val="FF0000"/>
+        </w:rPr>
+        <w:t>In progress:</w:t>
+      </w:r>
+      <w:r>
+        <w:t xml:space="preserve"> </w:t>
+      </w:r>
+      <w:r>
+        <w:t>s</w:t>
+      </w:r>
+      <w:r>
+        <w:t>ome i</w:t>
+      </w:r>
+      <w:r>
+        <w:t>mages</w:t>
+      </w:r>
+      <w:r>
+        <w:t xml:space="preserve"> are replaced by images with larger fonts.</w:t>
       </w:r>
     </w:p>
     <w:p>
@@ -191,7 +176,7 @@
         <w:pStyle w:val="ListParagraph"/>
         <w:numPr>
           <w:ilvl w:val="0"/>
-          <w:numId w:val="3"/>
+          <w:numId w:val="13"/>
         </w:numPr>
       </w:pPr>
       <w:r>
@@ -211,20 +196,28 @@
         <w:pStyle w:val="ListParagraph"/>
         <w:numPr>
           <w:ilvl w:val="0"/>
-          <w:numId w:val="3"/>
+          <w:numId w:val="13"/>
         </w:numPr>
       </w:pPr>
       <w:r>
         <w:t>Results of the optimization on 1,2,4,8 CPU threads are added to Section 5.4</w:t>
       </w:r>
     </w:p>
+    <w:p>
+      <w:r>
+        <w:br w:type="page"/>
+      </w:r>
+    </w:p>
     <w:p/>
     <w:p>
       <w:pPr>
         <w:pStyle w:val="Heading1"/>
       </w:pPr>
       <w:r>
-        <w:t>Comments by Pere Brunet</w:t>
+        <w:t xml:space="preserve">Recommended corrections </w:t>
+      </w:r>
+      <w:r>
+        <w:t>by Pere Brunet</w:t>
       </w:r>
     </w:p>
     <w:p>
@@ -237,7 +230,7 @@
         <w:pStyle w:val="ListParagraph"/>
         <w:numPr>
           <w:ilvl w:val="0"/>
-          <w:numId w:val="5"/>
+          <w:numId w:val="13"/>
         </w:numPr>
       </w:pPr>
       <w:r>
@@ -272,7 +265,7 @@
         <w:pStyle w:val="ListParagraph"/>
         <w:numPr>
           <w:ilvl w:val="0"/>
-          <w:numId w:val="9"/>
+          <w:numId w:val="13"/>
         </w:numPr>
       </w:pPr>
       <w:r>
@@ -299,7 +292,7 @@
         <w:pStyle w:val="ListParagraph"/>
         <w:numPr>
           <w:ilvl w:val="0"/>
-          <w:numId w:val="9"/>
+          <w:numId w:val="13"/>
         </w:numPr>
       </w:pPr>
       <w:r>
@@ -328,7 +321,7 @@
         <w:pStyle w:val="ListParagraph"/>
         <w:numPr>
           <w:ilvl w:val="0"/>
-          <w:numId w:val="3"/>
+          <w:numId w:val="13"/>
         </w:numPr>
       </w:pPr>
       <w:r>
@@ -337,7 +330,6 @@
     </w:p>
     <w:p>
       <w:r>
-        <w:lastRenderedPageBreak/>
         <w:t>3</w:t>
       </w:r>
       <w:r>
@@ -357,6 +349,13 @@
       </w:r>
     </w:p>
     <w:p>
+      <w:pPr>
+        <w:pStyle w:val="ListParagraph"/>
+        <w:numPr>
+          <w:ilvl w:val="0"/>
+          <w:numId w:val="13"/>
+        </w:numPr>
+      </w:pPr>
       <w:r>
         <w:t>Add</w:t>
       </w:r>
@@ -382,7 +381,15 @@
         <w:t xml:space="preserve">citation </w:t>
       </w:r>
       <w:r>
-        <w:t>in Section 3.</w:t>
+        <w:t>to</w:t>
+      </w:r>
+      <w:bookmarkStart w:id="0" w:name="_GoBack"/>
+      <w:bookmarkEnd w:id="0"/>
+      <w:r>
+        <w:t xml:space="preserve"> the last paragraph in</w:t>
+      </w:r>
+      <w:r>
+        <w:t xml:space="preserve"> Section 3.</w:t>
       </w:r>
       <w:r>
         <w:t>3</w:t>
@@ -410,6 +417,39 @@
       </w:r>
       <w:r>
         <w:t xml:space="preserve"> are used as input of the optimization.</w:t>
+      </w:r>
+      <w:r>
+        <w:t>”</w:t>
+      </w:r>
+    </w:p>
+    <w:p>
+      <w:pPr>
+        <w:pStyle w:val="ListParagraph"/>
+        <w:numPr>
+          <w:ilvl w:val="0"/>
+          <w:numId w:val="13"/>
+        </w:numPr>
+      </w:pPr>
+      <w:r>
+        <w:t xml:space="preserve">Edited the </w:t>
+      </w:r>
+      <w:r>
+        <w:t xml:space="preserve">last </w:t>
+      </w:r>
+      <w:r>
+        <w:t>paragraph</w:t>
+      </w:r>
+      <w:r>
+        <w:t xml:space="preserve"> </w:t>
+      </w:r>
+      <w:r>
+        <w:t>in Section 3.3.1</w:t>
+      </w:r>
+      <w:r>
+        <w:t xml:space="preserve"> to clarify the goal of the optimization: “</w:t>
+      </w:r>
+      <w:r>
+        <w:t>The global optimization in our approach aims at reducing this kind of occlusion by modulating the opacity of the transfer function based on the entropy of volume data, which is described in the next subsection.</w:t>
       </w:r>
       <w:r>
         <w:t>”</w:t>
@@ -432,7 +472,69 @@
         <w:t>paragraph on page 2</w:t>
       </w:r>
     </w:p>
-    <w:p/>
+    <w:p>
+      <w:pPr>
+        <w:pStyle w:val="ListParagraph"/>
+        <w:numPr>
+          <w:ilvl w:val="0"/>
+          <w:numId w:val="13"/>
+        </w:numPr>
+      </w:pPr>
+      <w:r>
+        <w:rPr>
+          <w:color w:val="FF0000"/>
+        </w:rPr>
+        <w:t>To</w:t>
+      </w:r>
+      <w:r>
+        <w:rPr>
+          <w:color w:val="FF0000"/>
+        </w:rPr>
+        <w:t xml:space="preserve"> </w:t>
+      </w:r>
+      <w:r>
+        <w:rPr>
+          <w:color w:val="FF0000"/>
+        </w:rPr>
+        <w:t>do</w:t>
+      </w:r>
+      <w:r>
+        <w:rPr>
+          <w:color w:val="FF0000"/>
+        </w:rPr>
+        <w:t xml:space="preserve">: </w:t>
+      </w:r>
+      <w:r>
+        <w:t>need to refine the</w:t>
+      </w:r>
+      <w:r>
+        <w:t xml:space="preserve"> </w:t>
+      </w:r>
+      <w:r>
+        <w:t>end of optimization criteria</w:t>
+      </w:r>
+      <w:r>
+        <w:t xml:space="preserve"> for </w:t>
+      </w:r>
+      <w:r>
+        <w:t xml:space="preserve">the </w:t>
+      </w:r>
+      <w:r>
+        <w:t>optimization</w:t>
+      </w:r>
+      <w:r>
+        <w:t xml:space="preserve"> approach</w:t>
+      </w:r>
+      <w:r>
+        <w:t xml:space="preserve"> </w:t>
+      </w:r>
+      <w:r>
+        <w:t xml:space="preserve">in </w:t>
+      </w:r>
+      <w:r>
+        <w:t>Chapter 3.</w:t>
+      </w:r>
+    </w:p>
     <w:p>
       <w:r>
         <w:t>5</w:t>
@@ -455,7 +557,7 @@
         <w:pStyle w:val="ListParagraph"/>
         <w:numPr>
           <w:ilvl w:val="0"/>
-          <w:numId w:val="3"/>
+          <w:numId w:val="13"/>
         </w:numPr>
       </w:pPr>
       <w:r>
@@ -475,28 +577,86 @@
       <w:r>
         <w:t xml:space="preserve"> paragraph on page 2</w:t>
       </w:r>
+      <w:r>
+        <w:t xml:space="preserve"> and 1</w:t>
+      </w:r>
+      <w:r>
+        <w:rPr>
+          <w:vertAlign w:val="superscript"/>
+        </w:rPr>
+        <w:t>st</w:t>
+      </w:r>
+      <w:r>
+        <w:t xml:space="preserve"> paragraph on page 3</w:t>
+      </w:r>
     </w:p>
     <w:p>
       <w:pPr>
         <w:pStyle w:val="ListParagraph"/>
         <w:numPr>
           <w:ilvl w:val="0"/>
-          <w:numId w:val="3"/>
+          <w:numId w:val="13"/>
         </w:numPr>
       </w:pPr>
       <w:r>
         <w:t>Edited the description of the experiment in Section 4.5.2</w:t>
       </w:r>
     </w:p>
-    <w:p/>
-    <w:p>
-      <w:bookmarkStart w:id="0" w:name="_GoBack"/>
-      <w:bookmarkEnd w:id="0"/>
-    </w:p>
-    <w:p/>
-    <w:p>
-      <w:r>
-        <w:t>6</w:t>
+    <w:p>
+      <w:r>
+        <w:t>2</w:t>
+      </w:r>
+      <w:r>
+        <w:rPr>
+          <w:vertAlign w:val="superscript"/>
+        </w:rPr>
+        <w:t>nd</w:t>
+      </w:r>
+      <w:r>
+        <w:t xml:space="preserve"> paragraph on page 3</w:t>
+      </w:r>
+    </w:p>
+    <w:p>
+      <w:pPr>
+        <w:pStyle w:val="ListParagraph"/>
+        <w:numPr>
+          <w:ilvl w:val="0"/>
+          <w:numId w:val="13"/>
+        </w:numPr>
+      </w:pPr>
+      <w:r>
+        <w:t>Results of the optimization on 1,2,4,8 CPU threads are added to Section 5.4</w:t>
+      </w:r>
+    </w:p>
+    <w:p>
+      <w:r>
+        <w:t>3</w:t>
+      </w:r>
+      <w:r>
+        <w:rPr>
+          <w:vertAlign w:val="superscript"/>
+        </w:rPr>
+        <w:t>rd</w:t>
+      </w:r>
+      <w:r>
+        <w:t xml:space="preserve"> paragraph on page 3</w:t>
+      </w:r>
+    </w:p>
+    <w:p>
+      <w:pPr>
+        <w:pStyle w:val="ListParagraph"/>
+        <w:numPr>
+          <w:ilvl w:val="0"/>
+          <w:numId w:val="13"/>
+        </w:numPr>
+      </w:pPr>
+      <w:r>
+        <w:t>Results of 5 features and different initial transfer functions are added as Appendix C and mentioned in Section 5.4</w:t>
+      </w:r>
+    </w:p>
+    <w:p>
+      <w:r>
+        <w:t>4</w:t>
       </w:r>
       <w:r>
         <w:rPr>
@@ -509,6 +669,162 @@
       </w:r>
     </w:p>
     <w:p>
+      <w:pPr>
+        <w:pStyle w:val="ListParagraph"/>
+        <w:numPr>
+          <w:ilvl w:val="0"/>
+          <w:numId w:val="13"/>
+        </w:numPr>
+      </w:pPr>
+      <w:r>
+        <w:t xml:space="preserve">Removed the 2D view </w:t>
+      </w:r>
+      <w:r>
+        <w:t xml:space="preserve">image </w:t>
+      </w:r>
+      <w:r>
+        <w:t xml:space="preserve">in Figure 6.3 (b), so </w:t>
+      </w:r>
+      <w:r>
+        <w:t xml:space="preserve">the 3D views in </w:t>
+      </w:r>
+      <w:r>
+        <w:t>Figure 6.</w:t>
+      </w:r>
+      <w:r>
+        <w:t xml:space="preserve">3 </w:t>
+      </w:r>
+      <w:r>
+        <w:t xml:space="preserve">are not mixed with 2D </w:t>
+      </w:r>
+      <w:r>
+        <w:t>views.</w:t>
+      </w:r>
+    </w:p>
+    <w:p>
+      <w:pPr>
+        <w:pStyle w:val="ListParagraph"/>
+        <w:numPr>
+          <w:ilvl w:val="0"/>
+          <w:numId w:val="13"/>
+        </w:numPr>
+      </w:pPr>
+      <w:r>
+        <w:lastRenderedPageBreak/>
+        <w:t xml:space="preserve">Added </w:t>
+      </w:r>
+      <w:r>
+        <w:t>volatility images over 5, 10, and 20 frames of cloud</w:t>
+      </w:r>
+      <w:r>
+        <w:t xml:space="preserve"> i</w:t>
+      </w:r>
+      <w:r>
+        <w:t>n Section 6.4</w:t>
+      </w:r>
+      <w:r>
+        <w:t>.</w:t>
+      </w:r>
+    </w:p>
+    <w:p>
+      <w:pPr>
+        <w:pStyle w:val="ListParagraph"/>
+        <w:numPr>
+          <w:ilvl w:val="0"/>
+          <w:numId w:val="13"/>
+        </w:numPr>
+      </w:pPr>
+      <w:r>
+        <w:t xml:space="preserve">Added </w:t>
+      </w:r>
+      <w:r>
+        <w:t>an alternative visualization i</w:t>
+      </w:r>
+      <w:r>
+        <w:t>n Section 6.4</w:t>
+      </w:r>
+      <w:r>
+        <w:t xml:space="preserve"> where the variables X and Y are swapped.</w:t>
+      </w:r>
+    </w:p>
+    <w:p>
+      <w:r>
+        <w:t>5</w:t>
+      </w:r>
+      <w:r>
+        <w:rPr>
+          <w:vertAlign w:val="superscript"/>
+        </w:rPr>
+        <w:t>th</w:t>
+      </w:r>
+      <w:r>
+        <w:t xml:space="preserve"> paragraph on page 3</w:t>
+      </w:r>
+    </w:p>
+    <w:p>
+      <w:pPr>
+        <w:pStyle w:val="ListParagraph"/>
+        <w:numPr>
+          <w:ilvl w:val="0"/>
+          <w:numId w:val="13"/>
+        </w:numPr>
+      </w:pPr>
+      <w:r>
+        <w:rPr>
+          <w:color w:val="FF0000"/>
+        </w:rPr>
+        <w:t>To</w:t>
+      </w:r>
+      <w:r>
+        <w:rPr>
+          <w:color w:val="FF0000"/>
+        </w:rPr>
+        <w:t xml:space="preserve"> </w:t>
+      </w:r>
+      <w:r>
+        <w:rPr>
+          <w:color w:val="FF0000"/>
+        </w:rPr>
+        <w:t>do:</w:t>
+      </w:r>
+      <w:r>
+        <w:t xml:space="preserve"> </w:t>
+      </w:r>
+      <w:r>
+        <w:t xml:space="preserve">need to </w:t>
+      </w:r>
+      <w:r>
+        <w:t xml:space="preserve">add </w:t>
+      </w:r>
+      <w:r>
+        <w:t xml:space="preserve">a </w:t>
+      </w:r>
+      <w:r>
+        <w:t>list of terms at the beginning of the document.</w:t>
+      </w:r>
+    </w:p>
+    <w:p>
+      <w:r>
+        <w:t>6</w:t>
+      </w:r>
+      <w:r>
+        <w:rPr>
+          <w:vertAlign w:val="superscript"/>
+        </w:rPr>
+        <w:t>th</w:t>
+      </w:r>
+      <w:r>
+        <w:t xml:space="preserve"> paragraph on page 3</w:t>
+      </w:r>
+    </w:p>
+    <w:p>
+      <w:pPr>
+        <w:pStyle w:val="ListParagraph"/>
+        <w:numPr>
+          <w:ilvl w:val="0"/>
+          <w:numId w:val="13"/>
+        </w:numPr>
+      </w:pPr>
       <w:r>
         <w:t>Fixed the typo in page 37. The sentence “the user can select an intensity value that they would like to enhance” is rewritten as “users can select intensity values that they would like to enhance”</w:t>
       </w:r>
@@ -639,9 +955,235 @@
     </w:lvl>
   </w:abstractNum>
   <w:abstractNum w:abstractNumId="1" w15:restartNumberingAfterBreak="0">
+    <w:nsid w:val="11146968"/>
+    <w:multiLevelType w:val="hybridMultilevel"/>
+    <w:tmpl w:val="CE680078"/>
+    <w:lvl w:ilvl="0" w:tplc="18090003">
+      <w:start w:val="1"/>
+      <w:numFmt w:val="bullet"/>
+      <w:lvlText w:val="o"/>
+      <w:lvlJc w:val="left"/>
+      <w:pPr>
+        <w:ind w:left="360" w:hanging="360"/>
+      </w:pPr>
+      <w:rPr>
+        <w:rFonts w:ascii="Courier New" w:hAnsi="Courier New" w:cs="Courier New" w:hint="default"/>
+      </w:rPr>
+    </w:lvl>
+    <w:lvl w:ilvl="1" w:tplc="18090003" w:tentative="1">
+      <w:start w:val="1"/>
+      <w:numFmt w:val="bullet"/>
+      <w:lvlText w:val="o"/>
+      <w:lvlJc w:val="left"/>
+      <w:pPr>
+        <w:ind w:left="1080" w:hanging="360"/>
+      </w:pPr>
+      <w:rPr>
+        <w:rFonts w:ascii="Courier New" w:hAnsi="Courier New" w:cs="Courier New" w:hint="default"/>
+      </w:rPr>
+    </w:lvl>
+    <w:lvl w:ilvl="2" w:tplc="18090005" w:tentative="1">
+      <w:start w:val="1"/>
+      <w:numFmt w:val="bullet"/>
+      <w:lvlText w:val=""/>
+      <w:lvlJc w:val="left"/>
+      <w:pPr>
+        <w:ind w:left="1800" w:hanging="360"/>
+      </w:pPr>
+      <w:rPr>
+        <w:rFonts w:ascii="Wingdings" w:hAnsi="Wingdings" w:hint="default"/>
+      </w:rPr>
+    </w:lvl>
+    <w:lvl w:ilvl="3" w:tplc="18090001" w:tentative="1">
+      <w:start w:val="1"/>
+      <w:numFmt w:val="bullet"/>
+      <w:lvlText w:val=""/>
+      <w:lvlJc w:val="left"/>
+      <w:pPr>
+        <w:ind w:left="2520" w:hanging="360"/>
+      </w:pPr>
+      <w:rPr>
+        <w:rFonts w:ascii="Symbol" w:hAnsi="Symbol" w:hint="default"/>
+      </w:rPr>
+    </w:lvl>
+    <w:lvl w:ilvl="4" w:tplc="18090003" w:tentative="1">
+      <w:start w:val="1"/>
+      <w:numFmt w:val="bullet"/>
+      <w:lvlText w:val="o"/>
+      <w:lvlJc w:val="left"/>
+      <w:pPr>
+        <w:ind w:left="3240" w:hanging="360"/>
+      </w:pPr>
+      <w:rPr>
+        <w:rFonts w:ascii="Courier New" w:hAnsi="Courier New" w:cs="Courier New" w:hint="default"/>
+      </w:rPr>
+    </w:lvl>
+    <w:lvl w:ilvl="5" w:tplc="18090005" w:tentative="1">
+      <w:start w:val="1"/>
+      <w:numFmt w:val="bullet"/>
+      <w:lvlText w:val=""/>
+      <w:lvlJc w:val="left"/>
+      <w:pPr>
+        <w:ind w:left="3960" w:hanging="360"/>
+      </w:pPr>
+      <w:rPr>
+        <w:rFonts w:ascii="Wingdings" w:hAnsi="Wingdings" w:hint="default"/>
+      </w:rPr>
+    </w:lvl>
+    <w:lvl w:ilvl="6" w:tplc="18090001" w:tentative="1">
+      <w:start w:val="1"/>
+      <w:numFmt w:val="bullet"/>
+      <w:lvlText w:val=""/>
+      <w:lvlJc w:val="left"/>
+      <w:pPr>
+        <w:ind w:left="4680" w:hanging="360"/>
+      </w:pPr>
+      <w:rPr>
+        <w:rFonts w:ascii="Symbol" w:hAnsi="Symbol" w:hint="default"/>
+      </w:rPr>
+    </w:lvl>
+    <w:lvl w:ilvl="7" w:tplc="18090003" w:tentative="1">
+      <w:start w:val="1"/>
+      <w:numFmt w:val="bullet"/>
+      <w:lvlText w:val="o"/>
+      <w:lvlJc w:val="left"/>
+      <w:pPr>
+        <w:ind w:left="5400" w:hanging="360"/>
+      </w:pPr>
+      <w:rPr>
+        <w:rFonts w:ascii="Courier New" w:hAnsi="Courier New" w:cs="Courier New" w:hint="default"/>
+      </w:rPr>
+    </w:lvl>
+    <w:lvl w:ilvl="8" w:tplc="18090005" w:tentative="1">
+      <w:start w:val="1"/>
+      <w:numFmt w:val="bullet"/>
+      <w:lvlText w:val=""/>
+      <w:lvlJc w:val="left"/>
+      <w:pPr>
+        <w:ind w:left="6120" w:hanging="360"/>
+      </w:pPr>
+      <w:rPr>
+        <w:rFonts w:ascii="Wingdings" w:hAnsi="Wingdings" w:hint="default"/>
+      </w:rPr>
+    </w:lvl>
+  </w:abstractNum>
+  <w:abstractNum w:abstractNumId="2" w15:restartNumberingAfterBreak="0">
+    <w:nsid w:val="16410232"/>
+    <w:multiLevelType w:val="hybridMultilevel"/>
+    <w:tmpl w:val="0B6A503C"/>
+    <w:lvl w:ilvl="0" w:tplc="18090001">
+      <w:start w:val="1"/>
+      <w:numFmt w:val="bullet"/>
+      <w:lvlText w:val=""/>
+      <w:lvlJc w:val="left"/>
+      <w:pPr>
+        <w:ind w:left="360" w:hanging="360"/>
+      </w:pPr>
+      <w:rPr>
+        <w:rFonts w:ascii="Symbol" w:hAnsi="Symbol" w:hint="default"/>
+      </w:rPr>
+    </w:lvl>
+    <w:lvl w:ilvl="1" w:tplc="18090003">
+      <w:start w:val="1"/>
+      <w:numFmt w:val="bullet"/>
+      <w:lvlText w:val="o"/>
+      <w:lvlJc w:val="left"/>
+      <w:pPr>
+        <w:ind w:left="1080" w:hanging="360"/>
+      </w:pPr>
+      <w:rPr>
+        <w:rFonts w:ascii="Courier New" w:hAnsi="Courier New" w:cs="Courier New" w:hint="default"/>
+      </w:rPr>
+    </w:lvl>
+    <w:lvl w:ilvl="2" w:tplc="18090005" w:tentative="1">
+      <w:start w:val="1"/>
+      <w:numFmt w:val="bullet"/>
+      <w:lvlText w:val=""/>
+      <w:lvlJc w:val="left"/>
+      <w:pPr>
+        <w:ind w:left="1800" w:hanging="360"/>
+      </w:pPr>
+      <w:rPr>
+        <w:rFonts w:ascii="Wingdings" w:hAnsi="Wingdings" w:hint="default"/>
+      </w:rPr>
+    </w:lvl>
+    <w:lvl w:ilvl="3" w:tplc="18090001" w:tentative="1">
+      <w:start w:val="1"/>
+      <w:numFmt w:val="bullet"/>
+      <w:lvlText w:val=""/>
+      <w:lvlJc w:val="left"/>
+      <w:pPr>
+        <w:ind w:left="2520" w:hanging="360"/>
+      </w:pPr>
+      <w:rPr>
+        <w:rFonts w:ascii="Symbol" w:hAnsi="Symbol" w:hint="default"/>
+      </w:rPr>
+    </w:lvl>
+    <w:lvl w:ilvl="4" w:tplc="18090003" w:tentative="1">
+      <w:start w:val="1"/>
+      <w:numFmt w:val="bullet"/>
+      <w:lvlText w:val="o"/>
+      <w:lvlJc w:val="left"/>
+      <w:pPr>
+        <w:ind w:left="3240" w:hanging="360"/>
+      </w:pPr>
+      <w:rPr>
+        <w:rFonts w:ascii="Courier New" w:hAnsi="Courier New" w:cs="Courier New" w:hint="default"/>
+      </w:rPr>
+    </w:lvl>
+    <w:lvl w:ilvl="5" w:tplc="18090005" w:tentative="1">
+      <w:start w:val="1"/>
+      <w:numFmt w:val="bullet"/>
+      <w:lvlText w:val=""/>
+      <w:lvlJc w:val="left"/>
+      <w:pPr>
+        <w:ind w:left="3960" w:hanging="360"/>
+      </w:pPr>
+      <w:rPr>
+        <w:rFonts w:ascii="Wingdings" w:hAnsi="Wingdings" w:hint="default"/>
+      </w:rPr>
+    </w:lvl>
+    <w:lvl w:ilvl="6" w:tplc="18090001" w:tentative="1">
+      <w:start w:val="1"/>
+      <w:numFmt w:val="bullet"/>
+      <w:lvlText w:val=""/>
+      <w:lvlJc w:val="left"/>
+      <w:pPr>
+        <w:ind w:left="4680" w:hanging="360"/>
+      </w:pPr>
+      <w:rPr>
+        <w:rFonts w:ascii="Symbol" w:hAnsi="Symbol" w:hint="default"/>
+      </w:rPr>
+    </w:lvl>
+    <w:lvl w:ilvl="7" w:tplc="18090003" w:tentative="1">
+      <w:start w:val="1"/>
+      <w:numFmt w:val="bullet"/>
+      <w:lvlText w:val="o"/>
+      <w:lvlJc w:val="left"/>
+      <w:pPr>
+        <w:ind w:left="5400" w:hanging="360"/>
+      </w:pPr>
+      <w:rPr>
+        <w:rFonts w:ascii="Courier New" w:hAnsi="Courier New" w:cs="Courier New" w:hint="default"/>
+      </w:rPr>
+    </w:lvl>
+    <w:lvl w:ilvl="8" w:tplc="18090005" w:tentative="1">
+      <w:start w:val="1"/>
+      <w:numFmt w:val="bullet"/>
+      <w:lvlText w:val=""/>
+      <w:lvlJc w:val="left"/>
+      <w:pPr>
+        <w:ind w:left="6120" w:hanging="360"/>
+      </w:pPr>
+      <w:rPr>
+        <w:rFonts w:ascii="Wingdings" w:hAnsi="Wingdings" w:hint="default"/>
+      </w:rPr>
+    </w:lvl>
+  </w:abstractNum>
+  <w:abstractNum w:abstractNumId="3" w15:restartNumberingAfterBreak="0">
     <w:nsid w:val="1B345438"/>
     <w:multiLevelType w:val="hybridMultilevel"/>
-    <w:tmpl w:val="96F00A54"/>
+    <w:tmpl w:val="9F68C2A6"/>
     <w:lvl w:ilvl="0" w:tplc="18090001">
       <w:start w:val="1"/>
       <w:numFmt w:val="bullet"/>
@@ -751,7 +1293,7 @@
       </w:rPr>
     </w:lvl>
   </w:abstractNum>
-  <w:abstractNum w:abstractNumId="2" w15:restartNumberingAfterBreak="0">
+  <w:abstractNum w:abstractNumId="4" w15:restartNumberingAfterBreak="0">
     <w:nsid w:val="26A66ECC"/>
     <w:multiLevelType w:val="hybridMultilevel"/>
     <w:tmpl w:val="60CCDC46"/>
@@ -864,7 +1406,7 @@
       </w:rPr>
     </w:lvl>
   </w:abstractNum>
-  <w:abstractNum w:abstractNumId="3" w15:restartNumberingAfterBreak="0">
+  <w:abstractNum w:abstractNumId="5" w15:restartNumberingAfterBreak="0">
     <w:nsid w:val="28F86216"/>
     <w:multiLevelType w:val="hybridMultilevel"/>
     <w:tmpl w:val="6540E3B4"/>
@@ -977,7 +1519,120 @@
       </w:rPr>
     </w:lvl>
   </w:abstractNum>
-  <w:abstractNum w:abstractNumId="4" w15:restartNumberingAfterBreak="0">
+  <w:abstractNum w:abstractNumId="6" w15:restartNumberingAfterBreak="0">
+    <w:nsid w:val="2E926364"/>
+    <w:multiLevelType w:val="hybridMultilevel"/>
+    <w:tmpl w:val="A25C3ED2"/>
+    <w:lvl w:ilvl="0" w:tplc="18090003">
+      <w:start w:val="1"/>
+      <w:numFmt w:val="bullet"/>
+      <w:lvlText w:val="o"/>
+      <w:lvlJc w:val="left"/>
+      <w:pPr>
+        <w:ind w:left="360" w:hanging="360"/>
+      </w:pPr>
+      <w:rPr>
+        <w:rFonts w:ascii="Courier New" w:hAnsi="Courier New" w:cs="Courier New" w:hint="default"/>
+      </w:rPr>
+    </w:lvl>
+    <w:lvl w:ilvl="1" w:tplc="18090003" w:tentative="1">
+      <w:start w:val="1"/>
+      <w:numFmt w:val="bullet"/>
+      <w:lvlText w:val="o"/>
+      <w:lvlJc w:val="left"/>
+      <w:pPr>
+        <w:ind w:left="1080" w:hanging="360"/>
+      </w:pPr>
+      <w:rPr>
+        <w:rFonts w:ascii="Courier New" w:hAnsi="Courier New" w:cs="Courier New" w:hint="default"/>
+      </w:rPr>
+    </w:lvl>
+    <w:lvl w:ilvl="2" w:tplc="18090005" w:tentative="1">
+      <w:start w:val="1"/>
+      <w:numFmt w:val="bullet"/>
+      <w:lvlText w:val=""/>
+      <w:lvlJc w:val="left"/>
+      <w:pPr>
+        <w:ind w:left="1800" w:hanging="360"/>
+      </w:pPr>
+      <w:rPr>
+        <w:rFonts w:ascii="Wingdings" w:hAnsi="Wingdings" w:hint="default"/>
+      </w:rPr>
+    </w:lvl>
+    <w:lvl w:ilvl="3" w:tplc="18090001" w:tentative="1">
+      <w:start w:val="1"/>
+      <w:numFmt w:val="bullet"/>
+      <w:lvlText w:val=""/>
+      <w:lvlJc w:val="left"/>
+      <w:pPr>
+        <w:ind w:left="2520" w:hanging="360"/>
+      </w:pPr>
+      <w:rPr>
+        <w:rFonts w:ascii="Symbol" w:hAnsi="Symbol" w:hint="default"/>
+      </w:rPr>
+    </w:lvl>
+    <w:lvl w:ilvl="4" w:tplc="18090003" w:tentative="1">
+      <w:start w:val="1"/>
+      <w:numFmt w:val="bullet"/>
+      <w:lvlText w:val="o"/>
+      <w:lvlJc w:val="left"/>
+      <w:pPr>
+        <w:ind w:left="3240" w:hanging="360"/>
+      </w:pPr>
+      <w:rPr>
+        <w:rFonts w:ascii="Courier New" w:hAnsi="Courier New" w:cs="Courier New" w:hint="default"/>
+      </w:rPr>
+    </w:lvl>
+    <w:lvl w:ilvl="5" w:tplc="18090005" w:tentative="1">
+      <w:start w:val="1"/>
+      <w:numFmt w:val="bullet"/>
+      <w:lvlText w:val=""/>
+      <w:lvlJc w:val="left"/>
+      <w:pPr>
+        <w:ind w:left="3960" w:hanging="360"/>
+      </w:pPr>
+      <w:rPr>
+        <w:rFonts w:ascii="Wingdings" w:hAnsi="Wingdings" w:hint="default"/>
+      </w:rPr>
+    </w:lvl>
+    <w:lvl w:ilvl="6" w:tplc="18090001" w:tentative="1">
+      <w:start w:val="1"/>
+      <w:numFmt w:val="bullet"/>
+      <w:lvlText w:val=""/>
+      <w:lvlJc w:val="left"/>
+      <w:pPr>
+        <w:ind w:left="4680" w:hanging="360"/>
+      </w:pPr>
+      <w:rPr>
+        <w:rFonts w:ascii="Symbol" w:hAnsi="Symbol" w:hint="default"/>
+      </w:rPr>
+    </w:lvl>
+    <w:lvl w:ilvl="7" w:tplc="18090003" w:tentative="1">
+      <w:start w:val="1"/>
+      <w:numFmt w:val="bullet"/>
+      <w:lvlText w:val="o"/>
+      <w:lvlJc w:val="left"/>
+      <w:pPr>
+        <w:ind w:left="5400" w:hanging="360"/>
+      </w:pPr>
+      <w:rPr>
+        <w:rFonts w:ascii="Courier New" w:hAnsi="Courier New" w:cs="Courier New" w:hint="default"/>
+      </w:rPr>
+    </w:lvl>
+    <w:lvl w:ilvl="8" w:tplc="18090005" w:tentative="1">
+      <w:start w:val="1"/>
+      <w:numFmt w:val="bullet"/>
+      <w:lvlText w:val=""/>
+      <w:lvlJc w:val="left"/>
+      <w:pPr>
+        <w:ind w:left="6120" w:hanging="360"/>
+      </w:pPr>
+      <w:rPr>
+        <w:rFonts w:ascii="Wingdings" w:hAnsi="Wingdings" w:hint="default"/>
+      </w:rPr>
+    </w:lvl>
+  </w:abstractNum>
+  <w:abstractNum w:abstractNumId="7" w15:restartNumberingAfterBreak="0">
     <w:nsid w:val="36B6214A"/>
     <w:multiLevelType w:val="hybridMultilevel"/>
     <w:tmpl w:val="7D220B1A"/>
@@ -1090,7 +1745,7 @@
       </w:rPr>
     </w:lvl>
   </w:abstractNum>
-  <w:abstractNum w:abstractNumId="5" w15:restartNumberingAfterBreak="0">
+  <w:abstractNum w:abstractNumId="8" w15:restartNumberingAfterBreak="0">
     <w:nsid w:val="65A07DF2"/>
     <w:multiLevelType w:val="hybridMultilevel"/>
     <w:tmpl w:val="173814D8"/>
@@ -1203,7 +1858,7 @@
       </w:rPr>
     </w:lvl>
   </w:abstractNum>
-  <w:abstractNum w:abstractNumId="6" w15:restartNumberingAfterBreak="0">
+  <w:abstractNum w:abstractNumId="9" w15:restartNumberingAfterBreak="0">
     <w:nsid w:val="75BD273D"/>
     <w:multiLevelType w:val="hybridMultilevel"/>
     <w:tmpl w:val="E528E53E"/>
@@ -1316,7 +1971,7 @@
       </w:rPr>
     </w:lvl>
   </w:abstractNum>
-  <w:abstractNum w:abstractNumId="7" w15:restartNumberingAfterBreak="0">
+  <w:abstractNum w:abstractNumId="10" w15:restartNumberingAfterBreak="0">
     <w:nsid w:val="7763548E"/>
     <w:multiLevelType w:val="hybridMultilevel"/>
     <w:tmpl w:val="9094137A"/>
@@ -1429,7 +2084,120 @@
       </w:rPr>
     </w:lvl>
   </w:abstractNum>
-  <w:abstractNum w:abstractNumId="8" w15:restartNumberingAfterBreak="0">
+  <w:abstractNum w:abstractNumId="11" w15:restartNumberingAfterBreak="0">
+    <w:nsid w:val="776B03F6"/>
+    <w:multiLevelType w:val="hybridMultilevel"/>
+    <w:tmpl w:val="25B4F2A6"/>
+    <w:lvl w:ilvl="0" w:tplc="18090001">
+      <w:start w:val="1"/>
+      <w:numFmt w:val="bullet"/>
+      <w:lvlText w:val=""/>
+      <w:lvlJc w:val="left"/>
+      <w:pPr>
+        <w:ind w:left="720" w:hanging="360"/>
+      </w:pPr>
+      <w:rPr>
+        <w:rFonts w:ascii="Symbol" w:hAnsi="Symbol" w:hint="default"/>
+      </w:rPr>
+    </w:lvl>
+    <w:lvl w:ilvl="1" w:tplc="18090003" w:tentative="1">
+      <w:start w:val="1"/>
+      <w:numFmt w:val="bullet"/>
+      <w:lvlText w:val="o"/>
+      <w:lvlJc w:val="left"/>
+      <w:pPr>
+        <w:ind w:left="1440" w:hanging="360"/>
+      </w:pPr>
+      <w:rPr>
+        <w:rFonts w:ascii="Courier New" w:hAnsi="Courier New" w:cs="Courier New" w:hint="default"/>
+      </w:rPr>
+    </w:lvl>
+    <w:lvl w:ilvl="2" w:tplc="18090005" w:tentative="1">
+      <w:start w:val="1"/>
+      <w:numFmt w:val="bullet"/>
+      <w:lvlText w:val=""/>
+      <w:lvlJc w:val="left"/>
+      <w:pPr>
+        <w:ind w:left="2160" w:hanging="360"/>
+      </w:pPr>
+      <w:rPr>
+        <w:rFonts w:ascii="Wingdings" w:hAnsi="Wingdings" w:hint="default"/>
+      </w:rPr>
+    </w:lvl>
+    <w:lvl w:ilvl="3" w:tplc="18090001" w:tentative="1">
+      <w:start w:val="1"/>
+      <w:numFmt w:val="bullet"/>
+      <w:lvlText w:val=""/>
+      <w:lvlJc w:val="left"/>
+      <w:pPr>
+        <w:ind w:left="2880" w:hanging="360"/>
+      </w:pPr>
+      <w:rPr>
+        <w:rFonts w:ascii="Symbol" w:hAnsi="Symbol" w:hint="default"/>
+      </w:rPr>
+    </w:lvl>
+    <w:lvl w:ilvl="4" w:tplc="18090003" w:tentative="1">
+      <w:start w:val="1"/>
+      <w:numFmt w:val="bullet"/>
+      <w:lvlText w:val="o"/>
+      <w:lvlJc w:val="left"/>
+      <w:pPr>
+        <w:ind w:left="3600" w:hanging="360"/>
+      </w:pPr>
+      <w:rPr>
+        <w:rFonts w:ascii="Courier New" w:hAnsi="Courier New" w:cs="Courier New" w:hint="default"/>
+      </w:rPr>
+    </w:lvl>
+    <w:lvl w:ilvl="5" w:tplc="18090005" w:tentative="1">
+      <w:start w:val="1"/>
+      <w:numFmt w:val="bullet"/>
+      <w:lvlText w:val=""/>
+      <w:lvlJc w:val="left"/>
+      <w:pPr>
+        <w:ind w:left="4320" w:hanging="360"/>
+      </w:pPr>
+      <w:rPr>
+        <w:rFonts w:ascii="Wingdings" w:hAnsi="Wingdings" w:hint="default"/>
+      </w:rPr>
+    </w:lvl>
+    <w:lvl w:ilvl="6" w:tplc="18090001" w:tentative="1">
+      <w:start w:val="1"/>
+      <w:numFmt w:val="bullet"/>
+      <w:lvlText w:val=""/>
+      <w:lvlJc w:val="left"/>
+      <w:pPr>
+        <w:ind w:left="5040" w:hanging="360"/>
+      </w:pPr>
+      <w:rPr>
+        <w:rFonts w:ascii="Symbol" w:hAnsi="Symbol" w:hint="default"/>
+      </w:rPr>
+    </w:lvl>
+    <w:lvl w:ilvl="7" w:tplc="18090003" w:tentative="1">
+      <w:start w:val="1"/>
+      <w:numFmt w:val="bullet"/>
+      <w:lvlText w:val="o"/>
+      <w:lvlJc w:val="left"/>
+      <w:pPr>
+        <w:ind w:left="5760" w:hanging="360"/>
+      </w:pPr>
+      <w:rPr>
+        <w:rFonts w:ascii="Courier New" w:hAnsi="Courier New" w:cs="Courier New" w:hint="default"/>
+      </w:rPr>
+    </w:lvl>
+    <w:lvl w:ilvl="8" w:tplc="18090005" w:tentative="1">
+      <w:start w:val="1"/>
+      <w:numFmt w:val="bullet"/>
+      <w:lvlText w:val=""/>
+      <w:lvlJc w:val="left"/>
+      <w:pPr>
+        <w:ind w:left="6480" w:hanging="360"/>
+      </w:pPr>
+      <w:rPr>
+        <w:rFonts w:ascii="Wingdings" w:hAnsi="Wingdings" w:hint="default"/>
+      </w:rPr>
+    </w:lvl>
+  </w:abstractNum>
+  <w:abstractNum w:abstractNumId="12" w15:restartNumberingAfterBreak="0">
     <w:nsid w:val="7FFD6DAF"/>
     <w:multiLevelType w:val="hybridMultilevel"/>
     <w:tmpl w:val="259AECEA"/>
@@ -1543,31 +2311,43 @@
     </w:lvl>
   </w:abstractNum>
   <w:num w:numId="1">
+    <w:abstractNumId w:val="7"/>
+  </w:num>
+  <w:num w:numId="2">
     <w:abstractNumId w:val="4"/>
   </w:num>
-  <w:num w:numId="2">
-    <w:abstractNumId w:val="2"/>
-  </w:num>
   <w:num w:numId="3">
-    <w:abstractNumId w:val="1"/>
+    <w:abstractNumId w:val="3"/>
   </w:num>
   <w:num w:numId="4">
-    <w:abstractNumId w:val="7"/>
+    <w:abstractNumId w:val="10"/>
   </w:num>
   <w:num w:numId="5">
     <w:abstractNumId w:val="0"/>
   </w:num>
   <w:num w:numId="6">
+    <w:abstractNumId w:val="8"/>
+  </w:num>
+  <w:num w:numId="7">
     <w:abstractNumId w:val="5"/>
   </w:num>
-  <w:num w:numId="7">
-    <w:abstractNumId w:val="3"/>
+  <w:num w:numId="8">
+    <w:abstractNumId w:val="9"/>
   </w:num>
-  <w:num w:numId="8">
+  <w:num w:numId="9">
+    <w:abstractNumId w:val="12"/>
+  </w:num>
+  <w:num w:numId="10">
+    <w:abstractNumId w:val="11"/>
+  </w:num>
+  <w:num w:numId="11">
+    <w:abstractNumId w:val="2"/>
+  </w:num>
+  <w:num w:numId="12">
     <w:abstractNumId w:val="6"/>
   </w:num>
-  <w:num w:numId="9">
-    <w:abstractNumId w:val="8"/>
+  <w:num w:numId="13">
+    <w:abstractNumId w:val="1"/>
   </w:num>
 </w:numbering>
 </file>
@@ -2053,6 +2833,26 @@
       <w:color w:val="2E74B5" w:themeColor="accent1" w:themeShade="BF"/>
     </w:rPr>
   </w:style>
+  <w:style w:type="paragraph" w:styleId="Heading5">
+    <w:name w:val="heading 5"/>
+    <w:basedOn w:val="Normal"/>
+    <w:next w:val="Normal"/>
+    <w:link w:val="Heading5Char"/>
+    <w:uiPriority w:val="9"/>
+    <w:unhideWhenUsed/>
+    <w:qFormat/>
+    <w:rsid w:val="00F73A53"/>
+    <w:pPr>
+      <w:keepNext/>
+      <w:keepLines/>
+      <w:spacing w:before="40" w:after="0"/>
+      <w:outlineLvl w:val="4"/>
+    </w:pPr>
+    <w:rPr>
+      <w:rFonts w:asciiTheme="majorHAnsi" w:eastAsiaTheme="majorEastAsia" w:hAnsiTheme="majorHAnsi" w:cstheme="majorBidi"/>
+      <w:color w:val="2E74B5" w:themeColor="accent1" w:themeShade="BF"/>
+    </w:rPr>
+  </w:style>
   <w:style w:type="character" w:default="1" w:styleId="DefaultParagraphFont">
     <w:name w:val="Default Paragraph Font"/>
     <w:uiPriority w:val="1"/>
@@ -2305,6 +3105,17 @@
       <w:i/>
       <w:iCs/>
       <w:color w:val="404040" w:themeColor="text1" w:themeTint="BF"/>
+    </w:rPr>
+  </w:style>
+  <w:style w:type="character" w:customStyle="1" w:styleId="Heading5Char">
+    <w:name w:val="Heading 5 Char"/>
+    <w:basedOn w:val="DefaultParagraphFont"/>
+    <w:link w:val="Heading5"/>
+    <w:uiPriority w:val="9"/>
+    <w:rsid w:val="00F73A53"/>
+    <w:rPr>
+      <w:rFonts w:asciiTheme="majorHAnsi" w:eastAsiaTheme="majorEastAsia" w:hAnsiTheme="majorHAnsi" w:cstheme="majorBidi"/>
+      <w:color w:val="2E74B5" w:themeColor="accent1" w:themeShade="BF"/>
     </w:rPr>
   </w:style>
 </w:styles>

</xml_diff>

<commit_message>
add performance table in chapter3.tex
</commit_message>
<xml_diff>
--- a/corrections.docx
+++ b/corrections.docx
@@ -145,25 +145,31 @@
         </w:numPr>
       </w:pPr>
       <w:r>
-        <w:rPr>
-          <w:color w:val="FF0000"/>
-        </w:rPr>
-        <w:t>In progress:</w:t>
+        <w:t>I</w:t>
+      </w:r>
+      <w:r>
+        <w:t>mages</w:t>
+      </w:r>
+      <w:r>
+        <w:t xml:space="preserve"> in Chapter 4 and Chapter 5</w:t>
+      </w:r>
+      <w:r>
+        <w:t xml:space="preserve"> are replaced </w:t>
+      </w:r>
+      <w:r>
+        <w:t>with</w:t>
       </w:r>
       <w:r>
         <w:t xml:space="preserve"> </w:t>
       </w:r>
       <w:r>
-        <w:t>s</w:t>
-      </w:r>
-      <w:r>
-        <w:t>ome i</w:t>
-      </w:r>
-      <w:r>
-        <w:t>mages</w:t>
-      </w:r>
-      <w:r>
-        <w:t xml:space="preserve"> are replaced by images with larger fonts.</w:t>
+        <w:t xml:space="preserve">larger </w:t>
+      </w:r>
+      <w:r>
+        <w:t>images</w:t>
+      </w:r>
+      <w:r>
+        <w:t>.</w:t>
       </w:r>
     </w:p>
     <w:p>
@@ -485,21 +491,19 @@
         <w:t>ed</w:t>
       </w:r>
       <w:r>
-        <w:t xml:space="preserve"> a paragraph in Section 3.4.2 to discuss the choices of </w:t>
-      </w:r>
-      <w:r>
-        <w:t>termination</w:t>
+        <w:t xml:space="preserve"> a paragraph in Section 3.4.2 to </w:t>
+      </w:r>
+      <w:r>
+        <w:t>provide a performance test and removed</w:t>
       </w:r>
       <w:r>
         <w:t xml:space="preserve"> </w:t>
       </w:r>
-      <w:bookmarkStart w:id="0" w:name="_GoBack"/>
-      <w:bookmarkEnd w:id="0"/>
-      <w:r>
-        <w:t>thresholds</w:t>
-      </w:r>
-      <w:r>
-        <w:t xml:space="preserve"> and removed the mention of maximum iteration count </w:t>
+      <w:r>
+        <w:t xml:space="preserve">the </w:t>
+      </w:r>
+      <w:r>
+        <w:t xml:space="preserve">maximum iteration count </w:t>
       </w:r>
       <w:r>
         <w:t xml:space="preserve">at </w:t>
@@ -520,25 +524,25 @@
         <w:t>“</w:t>
       </w:r>
       <w:r>
-        <w:t>The optimizer terminates when further iterations almost do not change the quality of the resulting image.</w:t>
-      </w:r>
-      <w:r>
-        <w:t xml:space="preserve"> </w:t>
-      </w:r>
-      <w:r>
-        <w:t>In our implementation, the optimization terminates when the energy function fall</w:t>
-      </w:r>
-      <w:r>
-        <w:t>s</w:t>
-      </w:r>
-      <w:r>
-        <w:t xml:space="preserve"> below a predefined threshold or reach a maximum iteration count.</w:t>
-      </w:r>
-      <w:r>
-        <w:t xml:space="preserve"> </w:t>
-      </w:r>
-      <w:r>
-        <w:t>We generated images using a large number of iterations and compared this, using the SSIM metric ~\cite{Wang2004SSIM}, to images at different progressive stages of optimization, and then determined satisfactory thresholds for the tested data sets. In practice this threshold can be chosen as demanded by the application or determined using a perceptual study.</w:t>
+        <w:t>In our implementation, the optimizer terminates when the energy function becomes stable, i.e. further iterations do not change the resulting transfer function. For the sample data sets we have tested, we observed that there is no further change to the resulting transfer function after 500 iterations.</w:t>
+      </w:r>
+    </w:p>
+    <w:p>
+      <w:pPr>
+        <w:pStyle w:val="ListParagraph"/>
+        <w:ind w:left="360"/>
+      </w:pPr>
+      <w:r>
+        <w:t>In addition, we measured the computation time of the optimization on two data sets with a continuous transfer function and a transfer function of tent-like shapes.</w:t>
+      </w:r>
+    </w:p>
+    <w:p>
+      <w:pPr>
+        <w:pStyle w:val="ListParagraph"/>
+        <w:ind w:left="360"/>
+      </w:pPr>
+      <w:r>
+        <w:t>The tests in Table~\ref{table:tf_refinement_performance} all finished within 0.01 seconds, which suggests that our approach is very lightweight.</w:t>
       </w:r>
       <w:r>
         <w:t>”</w:t>
@@ -634,12 +638,12 @@
         </w:numPr>
       </w:pPr>
       <w:r>
+        <w:lastRenderedPageBreak/>
         <w:t>Results of the optimization on 1,2,4,8 CPU threads are added to Section 5.4</w:t>
       </w:r>
     </w:p>
     <w:p>
       <w:r>
-        <w:lastRenderedPageBreak/>
         <w:t>3</w:t>
       </w:r>
       <w:r>
@@ -779,38 +783,10 @@
         </w:numPr>
       </w:pPr>
       <w:r>
-        <w:rPr>
-          <w:color w:val="FF0000"/>
-        </w:rPr>
-        <w:t>To</w:t>
-      </w:r>
-      <w:r>
-        <w:rPr>
-          <w:color w:val="FF0000"/>
-        </w:rPr>
-        <w:t xml:space="preserve"> </w:t>
-      </w:r>
-      <w:r>
-        <w:rPr>
-          <w:color w:val="FF0000"/>
-        </w:rPr>
-        <w:t>do:</w:t>
-      </w:r>
-      <w:r>
-        <w:t xml:space="preserve"> </w:t>
-      </w:r>
-      <w:r>
-        <w:t xml:space="preserve">need to </w:t>
-      </w:r>
-      <w:r>
-        <w:t xml:space="preserve">add </w:t>
-      </w:r>
-      <w:r>
-        <w:t xml:space="preserve">a </w:t>
-      </w:r>
-      <w:r>
-        <w:t>list of terms at the beginning of the document.</w:t>
-      </w:r>
+        <w:t>A glossary page is added after the list of figures.</w:t>
+      </w:r>
+      <w:bookmarkStart w:id="0" w:name="_GoBack"/>
+      <w:bookmarkEnd w:id="0"/>
     </w:p>
     <w:p>
       <w:r>

</xml_diff>

<commit_message>
move figures to sync with text in chapter5.tex
fix problems in glossary
</commit_message>
<xml_diff>
--- a/corrections.docx
+++ b/corrections.docx
@@ -19,13 +19,8 @@
         <w:t>Recommended corrections by</w:t>
       </w:r>
       <w:r>
-        <w:t xml:space="preserve"> Michael </w:t>
-      </w:r>
-      <w:proofErr w:type="spellStart"/>
-      <w:r>
-        <w:t>Manzke</w:t>
-      </w:r>
-      <w:proofErr w:type="spellEnd"/>
+        <w:t xml:space="preserve"> Michael Manzke</w:t>
+      </w:r>
     </w:p>
     <w:p>
       <w:r>
@@ -529,15 +524,7 @@
         <w:t>“</w:t>
       </w:r>
       <w:r>
-        <w:t xml:space="preserve">In our implementation, the optimizer terminates when the energy function becomes stable, i.e. further iterations do not change the resulting transfer function. For the sample data </w:t>
-      </w:r>
-      <w:proofErr w:type="gramStart"/>
-      <w:r>
-        <w:t>sets</w:t>
-      </w:r>
-      <w:proofErr w:type="gramEnd"/>
-      <w:r>
-        <w:t xml:space="preserve"> we have tested, we observed that there is no further change to the resulting transfer function after 500 iterations.</w:t>
+        <w:t>In our implementation, the optimizer terminates when the energy function becomes stable, i.e. further iterations do not change the resulting transfer function. For the sample data sets we have tested, we observed that there is no further change to the resulting transfer function after 500 iterations.</w:t>
       </w:r>
     </w:p>
     <w:p>
@@ -671,15 +658,7 @@
         <w:t>instance,</w:t>
       </w:r>
       <w:r>
-        <w:t xml:space="preserve"> in order to associate a feature with an easily identifiable </w:t>
-      </w:r>
-      <w:proofErr w:type="spellStart"/>
-      <w:r>
-        <w:t>color</w:t>
-      </w:r>
-      <w:proofErr w:type="spellEnd"/>
-      <w:r>
-        <w:t>.</w:t>
+        <w:t xml:space="preserve"> in order to associate a feature with an easily identifiable color.</w:t>
       </w:r>
       <w:r>
         <w:t>”</w:t>
@@ -745,6 +724,11 @@
         </w:numPr>
       </w:pPr>
       <w:r>
+        <w:t xml:space="preserve">Added </w:t>
+      </w:r>
+      <w:bookmarkStart w:id="0" w:name="_GoBack"/>
+      <w:bookmarkEnd w:id="0"/>
+      <w:r>
         <w:t xml:space="preserve">Section 4.5.4 </w:t>
       </w:r>
       <w:r>
@@ -831,10 +815,7 @@
         <w:t xml:space="preserve"> in the Parallel Line Search subsection</w:t>
       </w:r>
       <w:r>
-        <w:t xml:space="preserve"> </w:t>
-      </w:r>
-      <w:r>
-        <w:t>to clarify how the parallel line search chooses adaptive step sizes</w:t>
+        <w:t xml:space="preserve"> to clarify how the parallel line search chooses adaptive step sizes</w:t>
       </w:r>
       <w:r>
         <w:t>: “</w:t>
@@ -898,8 +879,6 @@
       <w:r>
         <w:t>.</w:t>
       </w:r>
-      <w:bookmarkStart w:id="0" w:name="_GoBack"/>
-      <w:bookmarkEnd w:id="0"/>
     </w:p>
     <w:p>
       <w:r>

</xml_diff>